<commit_message>
profile picture file edited
</commit_message>
<xml_diff>
--- a/Profile Picture.docx
+++ b/Profile Picture.docx
@@ -513,8 +513,28 @@
               <w:rPr>
                 <w:rFonts w:ascii="Calibri" w:hAnsi="Calibri"/>
               </w:rPr>
-              <w:t>2 mb</w:t>
-            </w:r>
+              <w:t>2 m</w:t>
+            </w:r>
+            <w:r>
+              <w:rPr>
+                <w:rFonts w:ascii="Calibri" w:hAnsi="Calibri"/>
+              </w:rPr>
+              <w:t>ega</w:t>
+            </w:r>
+            <w:r>
+              <w:rPr>
+                <w:rFonts w:ascii="Calibri" w:hAnsi="Calibri"/>
+              </w:rPr>
+              <w:t>b</w:t>
+            </w:r>
+            <w:r>
+              <w:rPr>
+                <w:rFonts w:ascii="Calibri" w:hAnsi="Calibri"/>
+              </w:rPr>
+              <w:t>yte</w:t>
+            </w:r>
+            <w:bookmarkStart w:id="0" w:name="_GoBack"/>
+            <w:bookmarkEnd w:id="0"/>
             <w:r>
               <w:rPr>
                 <w:rFonts w:ascii="Calibri" w:hAnsi="Calibri"/>
@@ -1318,8 +1338,6 @@
               </w:rPr>
               <w:t>picture</w:t>
             </w:r>
-            <w:bookmarkStart w:id="0" w:name="_GoBack"/>
-            <w:bookmarkEnd w:id="0"/>
             <w:r>
               <w:rPr>
                 <w:rFonts w:ascii="Calibri" w:eastAsia="Times New Roman" w:hAnsi="Calibri" w:cs="Times New Roman"/>

</xml_diff>